<commit_message>
created generate exam API
</commit_message>
<xml_diff>
--- a/template/Temp.docx
+++ b/template/Temp.docx
@@ -14,7 +14,7 @@
           <w:szCs w:val="20"/>
           <w:shd w:val="clear" w:color="auto" w:fill="F5F5F5"/>
         </w:rPr>
-        <w:t>CEA201_Test01</w:t>
+        <w:t>CEA201_Test01aaaaaaaaa</w:t>
       </w:r>
     </w:p>
     <w:p>
@@ -22,7 +22,7 @@
         <w:t xml:space="preserve">Number of question: </w:t>
       </w:r>
       <w:r>
-        <w:t>2</w:t>
+        <w:t>1</w:t>
       </w:r>
     </w:p>
     <w:p/>
@@ -218,7 +218,7 @@
           </w:tcPr>
           <w:p>
             <w:r>
-              <w:t>D</w:t>
+              <w:t/>
             </w:r>
           </w:p>
         </w:tc>
@@ -264,7 +264,7 @@
           </w:tcPr>
           <w:p>
             <w:r>
-              <w:t>We are test question 2 more powerfull and essily to write</w:t>
+              <w:t>The Pentium 4 _________ component executes micro-operations, fetching the required data from the L1 data cache and temporarily storing results in registers.</w:t>
             </w:r>
           </w:p>
         </w:tc>
@@ -403,7 +403,7 @@
           </w:tcPr>
           <w:p>
             <w:r>
-              <w:t>C</w:t>
+              <w:t/>
             </w:r>
           </w:p>
         </w:tc>

</xml_diff>